<commit_message>
Update CV files from private repository
</commit_message>
<xml_diff>
--- a/public-cv/Cristina_Fuentes_CV.docx
+++ b/public-cv/Cristina_Fuentes_CV.docx
@@ -406,19 +406,19 @@
         <w:br/>
       </w:r>
       <w:r>
-        <w:t xml:space="preserve">- Designed dashboards in Power BI to visualize sales trends, leading to a 25% improvement in forecasting accuracy.</w:t>
-      </w:r>
-      <w:r>
-        <w:t xml:space="preserve"> </w:t>
-      </w:r>
-      <w:r>
-        <w:t xml:space="preserve">- Used Python and SQL for data extraction, cleaning, and analysis, processing over 500,000 records efficiently.</w:t>
-      </w:r>
-      <w:r>
-        <w:t xml:space="preserve"> </w:t>
-      </w:r>
-      <w:r>
-        <w:t xml:space="preserve">- Built predictive models using scikit-learn to improve customer retention rates.</w:t>
+        <w:t xml:space="preserve">- Designed dashboards in Power BI to visualize sales trends, leading to a 25% improvement in forecasting accuracy</w:t>
+      </w:r>
+      <w:r>
+        <w:br/>
+      </w:r>
+      <w:r>
+        <w:t xml:space="preserve">- Used Python and SQL for data extraction, cleaning, and analysis, processing over 500,000 records efficiently</w:t>
+      </w:r>
+      <w:r>
+        <w:br/>
+      </w:r>
+      <w:r>
+        <w:t xml:space="preserve">- Built predictive models using scikit-learn to improve customer retention rates</w:t>
       </w:r>
     </w:p>
     <w:p>
@@ -460,19 +460,19 @@
         <w:br/>
       </w:r>
       <w:r>
-        <w:t xml:space="preserve">- Resolved over 50 player tickets daily, maintaining high satisfaction rates (95% positive feedback).</w:t>
-      </w:r>
-      <w:r>
-        <w:t xml:space="preserve"> </w:t>
-      </w:r>
-      <w:r>
-        <w:t xml:space="preserve">- Analyzed player data to identify recurring issues, contributing to operational improvements.</w:t>
-      </w:r>
-      <w:r>
-        <w:t xml:space="preserve"> </w:t>
-      </w:r>
-      <w:r>
-        <w:t xml:space="preserve">- Developed problem-solving and communication skills in a fast-paced, multicultural environment.</w:t>
+        <w:t xml:space="preserve">- Resolved over 50 player tickets daily, maintaining high satisfaction rates (95% positive feedback)</w:t>
+      </w:r>
+      <w:r>
+        <w:br/>
+      </w:r>
+      <w:r>
+        <w:t xml:space="preserve">- Analyzed player data to identify recurring issues, contributing to operational improvements</w:t>
+      </w:r>
+      <w:r>
+        <w:br/>
+      </w:r>
+      <w:r>
+        <w:t xml:space="preserve">- Developed problem-solving and communication skills in a fast-paced, multicultural environment</w:t>
       </w:r>
     </w:p>
     <w:p>
@@ -514,13 +514,52 @@
         <w:br/>
       </w:r>
       <w:r>
-        <w:t xml:space="preserve">- Incorporated data-driven teaching methods, using student performance metrics to tailor lesson plans and boost engagement by 20%.</w:t>
-      </w:r>
-      <w:r>
-        <w:t xml:space="preserve"> </w:t>
-      </w:r>
-      <w:r>
-        <w:t xml:space="preserve">- Led multidisciplinary projects that combined STEM fields, improving students’ critical thinking and problem-solving abilities.</w:t>
+        <w:t xml:space="preserve">- Incorporated data-driven teaching methods, using student performance metrics to tailor lesson plans and boost engagement by 20%</w:t>
+      </w:r>
+      <w:r>
+        <w:br/>
+      </w:r>
+      <w:r>
+        <w:t xml:space="preserve">- Led multidisciplinary projects that combined STEM fields, improving students’ critical thinking and problem-solving abilities</w:t>
+      </w:r>
+    </w:p>
+    <w:p>
+      <w:pPr>
+        <w:pStyle w:val="Heading2"/>
+      </w:pPr>
+      <w:bookmarkStart w:id="28" w:name="researcher-bachelors-thesis"/>
+      <w:r>
+        <w:t xml:space="preserve">Researcher: Bachelor’s Thesis</w:t>
+      </w:r>
+      <w:bookmarkEnd w:id="28"/>
+    </w:p>
+    <w:p>
+      <w:pPr>
+        <w:pStyle w:val="FirstParagraph"/>
+      </w:pPr>
+      <w:r>
+        <w:rPr>
+          <w:b/>
+        </w:rPr>
+        <w:t xml:space="preserve">Biomedical Research Institute (IIB)</w:t>
+      </w:r>
+      <w:r>
+        <w:t xml:space="preserve">, Madrid</w:t>
+      </w:r>
+      <w:r>
+        <w:br/>
+      </w:r>
+      <w:r>
+        <w:rPr>
+          <w:b/>
+        </w:rPr>
+        <w:t xml:space="preserve">2014</w:t>
+      </w:r>
+      <w:r>
+        <w:br/>
+      </w:r>
+      <w:r>
+        <w:t xml:space="preserve">- Investigated enzyme activity regulation through genetic sequence modifications.</w:t>
       </w:r>
     </w:p>
     <w:p>
@@ -534,24 +573,24 @@
       <w:pPr>
         <w:pStyle w:val="Heading1"/>
       </w:pPr>
-      <w:bookmarkStart w:id="28" w:name="education"/>
+      <w:bookmarkStart w:id="29" w:name="education"/>
       <w:r>
         <w:t xml:space="preserve">Education</w:t>
       </w:r>
-      <w:bookmarkEnd w:id="28"/>
+      <w:bookmarkEnd w:id="29"/>
     </w:p>
     <w:p>
       <w:pPr>
         <w:pStyle w:val="Heading2"/>
       </w:pPr>
-      <w:bookmarkStart w:id="29" w:name="data-analysis-bootcamp"/>
+      <w:bookmarkStart w:id="30" w:name="data-analysis-bootcamp"/>
       <w:r>
         <w:rPr>
           <w:b/>
         </w:rPr>
         <w:t xml:space="preserve">Data Analysis Bootcamp</w:t>
       </w:r>
-      <w:bookmarkEnd w:id="29"/>
+      <w:bookmarkEnd w:id="30"/>
     </w:p>
     <w:p>
       <w:pPr>
@@ -574,24 +613,312 @@
       <w:pPr>
         <w:pStyle w:val="Heading2"/>
       </w:pPr>
-      <w:bookmarkStart w:id="30" w:name="masters-in-education"/>
-      <w:r>
-        <w:rPr>
-          <w:b/>
-        </w:rPr>
-        <w:t xml:space="preserve">Master’s in Education</w:t>
-      </w:r>
-      <w:bookmarkEnd w:id="30"/>
+      <w:bookmarkStart w:id="31" w:name="mathematics-didactics"/>
+      <w:r>
+        <w:t xml:space="preserve">Mathematics Didactics</w:t>
+      </w:r>
+      <w:bookmarkEnd w:id="31"/>
     </w:p>
     <w:p>
       <w:pPr>
         <w:pStyle w:val="FirstParagraph"/>
       </w:pPr>
       <w:r>
-        <w:t xml:space="preserve">Universidad Autónoma de Madrid, Spain</w:t>
-      </w:r>
-      <w:r>
-        <w:br/>
+        <w:t xml:space="preserve">Permanent teacher training program of Universidad Antonio de Nebrija, Spain</w:t>
+      </w:r>
+      <w:r>
+        <w:br/>
+      </w:r>
+      <w:r>
+        <w:t xml:space="preserve">EUROINNOVA FORMACIÓN S.L., Spain</w:t>
+      </w:r>
+      <w:r>
+        <w:br/>
+      </w:r>
+      <w:r>
+        <w:rPr>
+          <w:b/>
+        </w:rPr>
+        <w:t xml:space="preserve">2020 – 2021</w:t>
+      </w:r>
+      <w:r>
+        <w:br/>
+      </w:r>
+      <w:r>
+        <w:t xml:space="preserve">- Training program valued at 4 ECTS credits</w:t>
+      </w:r>
+      <w:r>
+        <w:br/>
+      </w:r>
+      <w:r>
+        <w:t xml:space="preserve">- Specialized teaching activities in mathematics</w:t>
+      </w:r>
+    </w:p>
+    <w:p>
+      <w:pPr>
+        <w:pStyle w:val="Heading2"/>
+      </w:pPr>
+      <w:bookmarkStart w:id="32" w:name="Xb14ae79ad7d6adf10db3da673aab68b0b5d48c2"/>
+      <w:r>
+        <w:t xml:space="preserve">Doman Method: Doman Method for Mathematics</w:t>
+      </w:r>
+      <w:bookmarkEnd w:id="32"/>
+    </w:p>
+    <w:p>
+      <w:pPr>
+        <w:pStyle w:val="FirstParagraph"/>
+      </w:pPr>
+      <w:r>
+        <w:t xml:space="preserve">Permanent teacher training program of Universidad Antonio de Nebrija, Spain</w:t>
+      </w:r>
+      <w:r>
+        <w:br/>
+      </w:r>
+      <w:r>
+        <w:t xml:space="preserve">EUROINNOVA FORMACIÓN S.L., Spain</w:t>
+      </w:r>
+      <w:r>
+        <w:br/>
+      </w:r>
+      <w:r>
+        <w:rPr>
+          <w:b/>
+        </w:rPr>
+        <w:t xml:space="preserve">2020 – 2021</w:t>
+      </w:r>
+      <w:r>
+        <w:br/>
+      </w:r>
+      <w:r>
+        <w:t xml:space="preserve">- Training program valued at 4 ECTS credits</w:t>
+      </w:r>
+      <w:r>
+        <w:br/>
+      </w:r>
+      <w:r>
+        <w:t xml:space="preserve">- Specialized teaching of mathematics using the Doman Method to foster meaningful learning in children, especially those in early childhood education with specific developmental challenges</w:t>
+      </w:r>
+    </w:p>
+    <w:p>
+      <w:pPr>
+        <w:pStyle w:val="Heading2"/>
+      </w:pPr>
+      <w:bookmarkStart w:id="33" w:name="X7f6abecf5bbe4ec9684b7b58bca945d7221244c"/>
+      <w:r>
+        <w:t xml:space="preserve">Teaching Accreditation for Online Learning</w:t>
+      </w:r>
+      <w:bookmarkEnd w:id="33"/>
+    </w:p>
+    <w:p>
+      <w:pPr>
+        <w:pStyle w:val="FirstParagraph"/>
+      </w:pPr>
+      <w:r>
+        <w:t xml:space="preserve">Grupo Eclipse de Formación S.L., Spain</w:t>
+      </w:r>
+      <w:r>
+        <w:br/>
+      </w:r>
+      <w:r>
+        <w:rPr>
+          <w:b/>
+        </w:rPr>
+        <w:t xml:space="preserve">2020</w:t>
+      </w:r>
+      <w:r>
+        <w:br/>
+      </w:r>
+      <w:r>
+        <w:t xml:space="preserve">- Educate and certify teachers in the design and delivery of online classes through digital platforms</w:t>
+      </w:r>
+    </w:p>
+    <w:p>
+      <w:pPr>
+        <w:pStyle w:val="Heading2"/>
+      </w:pPr>
+      <w:bookmarkStart w:id="34" w:name="Xe0be215d6cb04bb6417a8636fe2d4095c8cf2dc"/>
+      <w:r>
+        <w:t xml:space="preserve">Health and Safety in Leisure Activities and Extracurricular Activities: COVID-19 Response</w:t>
+      </w:r>
+      <w:bookmarkEnd w:id="34"/>
+    </w:p>
+    <w:p>
+      <w:pPr>
+        <w:pStyle w:val="FirstParagraph"/>
+      </w:pPr>
+      <w:r>
+        <w:t xml:space="preserve">Gestión Actividades Escolares S.L, Spain</w:t>
+      </w:r>
+      <w:r>
+        <w:br/>
+      </w:r>
+      <w:r>
+        <w:rPr>
+          <w:b/>
+        </w:rPr>
+        <w:t xml:space="preserve">2020</w:t>
+      </w:r>
+      <w:r>
+        <w:br/>
+      </w:r>
+      <w:r>
+        <w:t xml:space="preserve">- Knowledge about the prevention, hygiene, and health promotion measures established by health authorities during the COVID-19 pandemic. It includes the mandatory protocol for extracurricular activities for the 2020–2021 school year managed by Grupo Educativo S.L.</w:t>
+      </w:r>
+    </w:p>
+    <w:p>
+      <w:pPr>
+        <w:pStyle w:val="Heading2"/>
+      </w:pPr>
+      <w:bookmarkStart w:id="35" w:name="X2493a108eebf18539a71b23fc4f08c9dd73b48c"/>
+      <w:r>
+        <w:t xml:space="preserve">Home-Based Psychosocial Care and Support II</w:t>
+      </w:r>
+      <w:bookmarkEnd w:id="35"/>
+    </w:p>
+    <w:p>
+      <w:pPr>
+        <w:pStyle w:val="FirstParagraph"/>
+      </w:pPr>
+      <w:r>
+        <w:t xml:space="preserve">Training Plan of the Comprehensive Program for Qualification and Employment (PICE). National Youth Guarantee System, co-financed by the European Social Fund</w:t>
+      </w:r>
+      <w:r>
+        <w:br/>
+      </w:r>
+      <w:r>
+        <w:rPr>
+          <w:b/>
+        </w:rPr>
+        <w:t xml:space="preserve">2020</w:t>
+      </w:r>
+      <w:r>
+        <w:br/>
+      </w:r>
+      <w:r>
+        <w:t xml:space="preserve">- Work as caregivers for the well-being of people with special needs</w:t>
+      </w:r>
+    </w:p>
+    <w:p>
+      <w:pPr>
+        <w:pStyle w:val="Heading2"/>
+      </w:pPr>
+      <w:bookmarkStart w:id="36" w:name="sports-instructor"/>
+      <w:r>
+        <w:t xml:space="preserve">Sports Instructor</w:t>
+      </w:r>
+      <w:bookmarkEnd w:id="36"/>
+    </w:p>
+    <w:p>
+      <w:pPr>
+        <w:pStyle w:val="FirstParagraph"/>
+      </w:pPr>
+      <w:r>
+        <w:t xml:space="preserve">INN Formación, Spain</w:t>
+      </w:r>
+      <w:r>
+        <w:br/>
+      </w:r>
+      <w:r>
+        <w:rPr>
+          <w:b/>
+        </w:rPr>
+        <w:t xml:space="preserve">2020</w:t>
+      </w:r>
+      <w:r>
+        <w:br/>
+      </w:r>
+      <w:r>
+        <w:t xml:space="preserve">- Work as instructors of directed sports activities</w:t>
+      </w:r>
+    </w:p>
+    <w:p>
+      <w:pPr>
+        <w:pStyle w:val="Heading2"/>
+      </w:pPr>
+      <w:bookmarkStart w:id="37" w:name="leisure-and-free-time-instructor"/>
+      <w:r>
+        <w:t xml:space="preserve">Leisure and Free Time Instructor</w:t>
+      </w:r>
+      <w:bookmarkEnd w:id="37"/>
+    </w:p>
+    <w:p>
+      <w:pPr>
+        <w:pStyle w:val="FirstParagraph"/>
+      </w:pPr>
+      <w:r>
+        <w:t xml:space="preserve">INN Formación, Spain</w:t>
+      </w:r>
+      <w:r>
+        <w:br/>
+      </w:r>
+      <w:r>
+        <w:rPr>
+          <w:b/>
+        </w:rPr>
+        <w:t xml:space="preserve">2020</w:t>
+      </w:r>
+      <w:r>
+        <w:br/>
+      </w:r>
+      <w:r>
+        <w:t xml:space="preserve">- Work as instructors for recreational activities with children of various ages</w:t>
+      </w:r>
+    </w:p>
+    <w:p>
+      <w:pPr>
+        <w:pStyle w:val="Heading2"/>
+      </w:pPr>
+      <w:bookmarkStart w:id="38" w:name="X197c76cb28a70f8f19b1967620e1ad6429844c2"/>
+      <w:r>
+        <w:t xml:space="preserve">Techniques to Motivate Learning in the Classroom</w:t>
+      </w:r>
+      <w:bookmarkEnd w:id="38"/>
+    </w:p>
+    <w:p>
+      <w:pPr>
+        <w:pStyle w:val="FirstParagraph"/>
+      </w:pPr>
+      <w:r>
+        <w:t xml:space="preserve">Universidad Francisco de Vitoria (UFV), Madrid, Spain</w:t>
+      </w:r>
+      <w:r>
+        <w:br/>
+      </w:r>
+      <w:r>
+        <w:rPr>
+          <w:b/>
+        </w:rPr>
+        <w:t xml:space="preserve">2020</w:t>
+      </w:r>
+      <w:r>
+        <w:br/>
+      </w:r>
+      <w:r>
+        <w:t xml:space="preserve">- Develop the skills and knowledge necessary to capture and maintain students’ attention and motivation</w:t>
+      </w:r>
+    </w:p>
+    <w:p>
+      <w:pPr>
+        <w:pStyle w:val="Heading2"/>
+      </w:pPr>
+      <w:bookmarkStart w:id="39" w:name="Xb2af737a03ee8c300f20bbe171cba9fbd465072"/>
+      <w:r>
+        <w:rPr>
+          <w:b/>
+        </w:rPr>
+        <w:t xml:space="preserve">Master’s Degree in Teacher Training for Secondary Education and Baccalaureate, Specialization in Biology and Geology</w:t>
+      </w:r>
+      <w:bookmarkEnd w:id="39"/>
+    </w:p>
+    <w:p>
+      <w:pPr>
+        <w:pStyle w:val="FirstParagraph"/>
+      </w:pPr>
+      <w:r>
+        <w:t xml:space="preserve">Universidad Autónoma de Madrid (UAM), Cantoblanco Campus (Madrid), Spain.</w:t>
+      </w:r>
+      <w:r>
+        <w:t xml:space="preserve"> </w:t>
       </w:r>
       <w:r>
         <w:rPr>
@@ -599,26 +926,68 @@
         </w:rPr>
         <w:t xml:space="preserve">2017 – 2018</w:t>
       </w:r>
+      <w:r>
+        <w:t xml:space="preserve"> </w:t>
+      </w:r>
+      <w:r>
+        <w:t xml:space="preserve">- Qualification to work as a teacher of Biology and Geology in Secondary Education (ESO), Baccalaureate, and Basic Vocational Training (FPB).</w:t>
+      </w:r>
     </w:p>
     <w:p>
       <w:pPr>
         <w:pStyle w:val="Heading2"/>
       </w:pPr>
-      <w:bookmarkStart w:id="31" w:name="biology-degree"/>
-      <w:r>
-        <w:rPr>
-          <w:b/>
-        </w:rPr>
-        <w:t xml:space="preserve">Biology Degree</w:t>
-      </w:r>
-      <w:bookmarkEnd w:id="31"/>
+      <w:bookmarkStart w:id="40" w:name="build-your-future"/>
+      <w:r>
+        <w:t xml:space="preserve">“</w:t>
+      </w:r>
+      <w:r>
+        <w:t xml:space="preserve">Build Your Future</w:t>
+      </w:r>
+      <w:r>
+        <w:t xml:space="preserve">”</w:t>
+      </w:r>
+      <w:bookmarkEnd w:id="40"/>
     </w:p>
     <w:p>
       <w:pPr>
         <w:pStyle w:val="FirstParagraph"/>
       </w:pPr>
       <w:r>
-        <w:t xml:space="preserve">Universidad Autónoma de Madrid, Spain</w:t>
+        <w:t xml:space="preserve">Program by the INCYDE Foundation of the Chambers of Commerce and the Department of Training and Employment of the Paracuellos de Jarama City Council.</w:t>
+      </w:r>
+      <w:r>
+        <w:t xml:space="preserve"> </w:t>
+      </w:r>
+      <w:r>
+        <w:rPr>
+          <w:b/>
+        </w:rPr>
+        <w:t xml:space="preserve">2016 – 2017</w:t>
+      </w:r>
+      <w:r>
+        <w:t xml:space="preserve"> </w:t>
+      </w:r>
+      <w:r>
+        <w:t xml:space="preserve">- Develop entrepreneurial and workforce skills.</w:t>
+      </w:r>
+    </w:p>
+    <w:p>
+      <w:pPr>
+        <w:pStyle w:val="Heading2"/>
+      </w:pPr>
+      <w:bookmarkStart w:id="41" w:name="bachelors-degree-in-biology"/>
+      <w:r>
+        <w:t xml:space="preserve">Bachelor’s Degree in Biology</w:t>
+      </w:r>
+      <w:bookmarkEnd w:id="41"/>
+    </w:p>
+    <w:p>
+      <w:pPr>
+        <w:pStyle w:val="FirstParagraph"/>
+      </w:pPr>
+      <w:r>
+        <w:t xml:space="preserve">Universidad Autónoma de Madrid (UAM), Cantoblanco Campus (Madrid), Spain</w:t>
       </w:r>
       <w:r>
         <w:br/>
@@ -628,6 +997,12 @@
           <w:b/>
         </w:rPr>
         <w:t xml:space="preserve">2011 – 2016</w:t>
+      </w:r>
+      <w:r>
+        <w:br/>
+      </w:r>
+      <w:r>
+        <w:t xml:space="preserve">- Specialized studies in molecular biology, biochemistry, and genetics</w:t>
       </w:r>
     </w:p>
     <w:p>
@@ -641,24 +1016,24 @@
       <w:pPr>
         <w:pStyle w:val="Heading1"/>
       </w:pPr>
-      <w:bookmarkStart w:id="32" w:name="projects"/>
+      <w:bookmarkStart w:id="42" w:name="projects"/>
       <w:r>
         <w:t xml:space="preserve">Projects</w:t>
       </w:r>
-      <w:bookmarkEnd w:id="32"/>
+      <w:bookmarkEnd w:id="42"/>
     </w:p>
     <w:p>
       <w:pPr>
         <w:pStyle w:val="Heading2"/>
       </w:pPr>
-      <w:bookmarkStart w:id="33" w:name="breaking-bad-evil-analysis"/>
+      <w:bookmarkStart w:id="43" w:name="breaking-bad-evil-analysis"/>
       <w:r>
         <w:rPr>
           <w:b/>
         </w:rPr>
         <w:t xml:space="preserve">Breaking Bad Evil Analysis</w:t>
       </w:r>
-      <w:bookmarkEnd w:id="33"/>
+      <w:bookmarkEnd w:id="43"/>
     </w:p>
     <w:p>
       <w:pPr>
@@ -742,11 +1117,11 @@
       <w:pPr>
         <w:pStyle w:val="Heading1"/>
       </w:pPr>
-      <w:bookmarkStart w:id="34" w:name="certifications"/>
+      <w:bookmarkStart w:id="44" w:name="certifications"/>
       <w:r>
         <w:t xml:space="preserve">Certifications</w:t>
       </w:r>
-      <w:bookmarkEnd w:id="34"/>
+      <w:bookmarkEnd w:id="44"/>
     </w:p>
     <w:p>
       <w:pPr>
@@ -756,7 +1131,7 @@
         </w:numPr>
         <w:pStyle w:val="Compact"/>
       </w:pPr>
-      <w:hyperlink r:id="rId35">
+      <w:hyperlink r:id="rId45">
         <w:r>
           <w:rPr>
             <w:rStyle w:val="Hyperlink"/>
@@ -783,7 +1158,7 @@
         </w:numPr>
         <w:pStyle w:val="Compact"/>
       </w:pPr>
-      <w:hyperlink r:id="rId36">
+      <w:hyperlink r:id="rId46">
         <w:r>
           <w:rPr>
             <w:rStyle w:val="Hyperlink"/>
@@ -810,7 +1185,7 @@
         </w:numPr>
         <w:pStyle w:val="Compact"/>
       </w:pPr>
-      <w:hyperlink r:id="rId37">
+      <w:hyperlink r:id="rId47">
         <w:r>
           <w:rPr>
             <w:rStyle w:val="Hyperlink"/>
@@ -837,11 +1212,11 @@
       <w:pPr>
         <w:pStyle w:val="Heading1"/>
       </w:pPr>
-      <w:bookmarkStart w:id="38" w:name="languages"/>
+      <w:bookmarkStart w:id="48" w:name="languages"/>
       <w:r>
         <w:t xml:space="preserve">Languages</w:t>
       </w:r>
-      <w:bookmarkEnd w:id="38"/>
+      <w:bookmarkEnd w:id="48"/>
     </w:p>
     <w:p>
       <w:pPr>
@@ -917,11 +1292,11 @@
       <w:pPr>
         <w:pStyle w:val="Heading1"/>
       </w:pPr>
-      <w:bookmarkStart w:id="39" w:name="interests"/>
+      <w:bookmarkStart w:id="49" w:name="interests"/>
       <w:r>
         <w:t xml:space="preserve">Interests</w:t>
       </w:r>
-      <w:bookmarkEnd w:id="39"/>
+      <w:bookmarkEnd w:id="49"/>
     </w:p>
     <w:p>
       <w:pPr>
@@ -966,6 +1341,7 @@
       <w:pgNumType w:fmt="decimal"/>
       <w:formProt w:val="false"/>
       <w:textDirection w:val="lrTb"/>
+      <w:docGrid w:type="default" w:linePitch="100" w:charSpace="0"/>
     </w:sectPr>
   </w:body>
 </w:document>
@@ -999,7 +1375,6 @@
   <w:abstractNum w:abstractNumId="1">
     <w:lvl w:ilvl="0">
       <w:start w:val="1"/>
-      <w:pStyle w:val="Heading1"/>
       <w:numFmt w:val="none"/>
       <w:suff w:val="nothing"/>
       <w:lvlText w:val=""/>
@@ -1013,7 +1388,6 @@
     </w:lvl>
     <w:lvl w:ilvl="1">
       <w:start w:val="1"/>
-      <w:pStyle w:val="Heading2"/>
       <w:numFmt w:val="none"/>
       <w:suff w:val="nothing"/>
       <w:lvlText w:val=""/>
@@ -1115,6 +1489,134 @@
         </w:tabs>
         <w:ind w:start="0" w:hanging="0"/>
       </w:pPr>
+    </w:lvl>
+  </w:abstractNum>
+  <w:abstractNum w:abstractNumId="2">
+    <w:lvl w:ilvl="0">
+      <w:start w:val="1"/>
+      <w:numFmt w:val="none"/>
+      <w:suff w:val="nothing"/>
+      <w:lvlText w:val=""/>
+      <w:lvlJc w:val="start"/>
+      <w:pPr>
+        <w:tabs>
+          <w:tab w:val="num" w:pos="0"/>
+        </w:tabs>
+        <w:ind w:start="0" w:hanging="0"/>
+      </w:pPr>
+      <w:rPr/>
+    </w:lvl>
+    <w:lvl w:ilvl="1">
+      <w:start w:val="1"/>
+      <w:numFmt w:val="none"/>
+      <w:suff w:val="nothing"/>
+      <w:lvlText w:val=""/>
+      <w:lvlJc w:val="start"/>
+      <w:pPr>
+        <w:tabs>
+          <w:tab w:val="num" w:pos="0"/>
+        </w:tabs>
+        <w:ind w:start="0" w:hanging="0"/>
+      </w:pPr>
+      <w:rPr/>
+    </w:lvl>
+    <w:lvl w:ilvl="2">
+      <w:start w:val="1"/>
+      <w:numFmt w:val="none"/>
+      <w:suff w:val="nothing"/>
+      <w:lvlText w:val=""/>
+      <w:lvlJc w:val="start"/>
+      <w:pPr>
+        <w:tabs>
+          <w:tab w:val="num" w:pos="0"/>
+        </w:tabs>
+        <w:ind w:start="0" w:hanging="0"/>
+      </w:pPr>
+      <w:rPr/>
+    </w:lvl>
+    <w:lvl w:ilvl="3">
+      <w:start w:val="1"/>
+      <w:numFmt w:val="none"/>
+      <w:suff w:val="nothing"/>
+      <w:lvlText w:val=""/>
+      <w:lvlJc w:val="start"/>
+      <w:pPr>
+        <w:tabs>
+          <w:tab w:val="num" w:pos="0"/>
+        </w:tabs>
+        <w:ind w:start="0" w:hanging="0"/>
+      </w:pPr>
+      <w:rPr/>
+    </w:lvl>
+    <w:lvl w:ilvl="4">
+      <w:start w:val="1"/>
+      <w:numFmt w:val="none"/>
+      <w:suff w:val="nothing"/>
+      <w:lvlText w:val=""/>
+      <w:lvlJc w:val="start"/>
+      <w:pPr>
+        <w:tabs>
+          <w:tab w:val="num" w:pos="0"/>
+        </w:tabs>
+        <w:ind w:start="0" w:hanging="0"/>
+      </w:pPr>
+      <w:rPr/>
+    </w:lvl>
+    <w:lvl w:ilvl="5">
+      <w:start w:val="1"/>
+      <w:numFmt w:val="none"/>
+      <w:suff w:val="nothing"/>
+      <w:lvlText w:val=""/>
+      <w:lvlJc w:val="start"/>
+      <w:pPr>
+        <w:tabs>
+          <w:tab w:val="num" w:pos="0"/>
+        </w:tabs>
+        <w:ind w:start="0" w:hanging="0"/>
+      </w:pPr>
+      <w:rPr/>
+    </w:lvl>
+    <w:lvl w:ilvl="6">
+      <w:start w:val="1"/>
+      <w:numFmt w:val="none"/>
+      <w:suff w:val="nothing"/>
+      <w:lvlText w:val=""/>
+      <w:lvlJc w:val="start"/>
+      <w:pPr>
+        <w:tabs>
+          <w:tab w:val="num" w:pos="0"/>
+        </w:tabs>
+        <w:ind w:start="0" w:hanging="0"/>
+      </w:pPr>
+      <w:rPr/>
+    </w:lvl>
+    <w:lvl w:ilvl="7">
+      <w:start w:val="1"/>
+      <w:numFmt w:val="none"/>
+      <w:suff w:val="nothing"/>
+      <w:lvlText w:val=""/>
+      <w:lvlJc w:val="start"/>
+      <w:pPr>
+        <w:tabs>
+          <w:tab w:val="num" w:pos="0"/>
+        </w:tabs>
+        <w:ind w:start="0" w:hanging="0"/>
+      </w:pPr>
+      <w:rPr/>
+    </w:lvl>
+    <w:lvl w:ilvl="8">
+      <w:start w:val="1"/>
+      <w:numFmt w:val="none"/>
+      <w:suff w:val="nothing"/>
+      <w:lvlText w:val=""/>
+      <w:lvlJc w:val="start"/>
+      <w:pPr>
+        <w:tabs>
+          <w:tab w:val="num" w:pos="0"/>
+        </w:tabs>
+        <w:ind w:start="0" w:hanging="0"/>
+      </w:pPr>
+      <w:rPr/>
     </w:lvl>
   </w:abstractNum>
   <w:abstractNum w:abstractNumId="990">
@@ -1325,6 +1827,9 @@
   </w:abstractNum>
   <w:num w:numId="1">
     <w:abstractNumId w:val="1"/>
+  </w:num>
+  <w:num w:numId="2">
+    <w:abstractNumId w:val="2"/>
   </w:num>
   <w:num w:numId="1000">
     <w:abstractNumId w:val="990"/>
@@ -1361,7 +1866,6 @@
     </w:rPrDefault>
     <w:pPrDefault>
       <w:pPr>
-        <w:widowControl/>
         <w:suppressAutoHyphens w:val="true"/>
       </w:pPr>
     </w:pPrDefault>
@@ -1371,7 +1875,9 @@
     <w:qFormat/>
     <w:pPr>
       <w:widowControl/>
+      <w:suppressAutoHyphens w:val="true"/>
       <w:bidi w:val="0"/>
+      <w:spacing w:before="0" w:after="0"/>
       <w:jc w:val="both"/>
     </w:pPr>
     <w:rPr>
@@ -1391,9 +1897,10 @@
     <w:pPr>
       <w:numPr>
         <w:ilvl w:val="0"/>
-        <w:numId w:val="1"/>
+        <w:numId w:val="2"/>
       </w:numPr>
       <w:spacing w:before="240" w:after="120"/>
+      <w:jc w:val="start"/>
       <w:outlineLvl w:val="0"/>
     </w:pPr>
     <w:rPr>
@@ -1412,9 +1919,10 @@
     <w:pPr>
       <w:numPr>
         <w:ilvl w:val="1"/>
-        <w:numId w:val="1"/>
+        <w:numId w:val="2"/>
       </w:numPr>
       <w:spacing w:before="200" w:after="120"/>
+      <w:jc w:val="start"/>
       <w:outlineLvl w:val="1"/>
     </w:pPr>
     <w:rPr>

</xml_diff>

<commit_message>
Update CV esp files from private repository
</commit_message>
<xml_diff>
--- a/public-cv/Cristina_Fuentes_CV.docx
+++ b/public-cv/Cristina_Fuentes_CV.docx
@@ -30,13 +30,19 @@
         <w:pStyle w:val="FirstParagraph"/>
       </w:pPr>
       <w:r>
-        <w:t xml:space="preserve">Data Analyst with a strong foundation in STEM and education, recently graduated from a Data Analytics Bootcamp. Proficient in Python, SQL, and advanced data visualization tools such as Power BI and Tableau. Experienced in applying Machine Learning techniques to extract insights and drive decision-making.</w:t>
-      </w:r>
-      <w:r>
-        <w:br/>
-      </w:r>
-      <w:r>
-        <w:t xml:space="preserve">Highly adaptable, collaborative, and passionate about leveraging data to solve complex problems and contribute to business success.</w:t>
+        <w:t xml:space="preserve">Data Analyst with a strong background in STEM and education, recently graduated in higher education in Data Analytics. Currently working on specialitation in Data Analytics by taking a training scholarship at Google sponsored by FUNDAE.</w:t>
+      </w:r>
+      <w:r>
+        <w:br/>
+      </w:r>
+      <w:r>
+        <w:t xml:space="preserve">Proficient in Python, SQL, and advanced data visualization tools such as Power BI and Tableau. Experienced in the application of Machine Learning techniques to extract insights and drive data-based decision-making.</w:t>
+      </w:r>
+      <w:r>
+        <w:br/>
+      </w:r>
+      <w:r>
+        <w:t xml:space="preserve">Highly adaptable, collaborative, and passionate about leveraging data to solve complex problems and contribute to team success.</w:t>
       </w:r>
     </w:p>
     <w:p>
@@ -575,7 +581,7 @@
           <w:bCs/>
           <w:b/>
         </w:rPr>
-        <w:t xml:space="preserve">2014</w:t>
+        <w:t xml:space="preserve">Jun 2014 - Jun 2015</w:t>
       </w:r>
       <w:r>
         <w:br/>
@@ -635,7 +641,7 @@
           <w:bCs/>
           <w:b/>
         </w:rPr>
-        <w:t xml:space="preserve">2025</w:t>
+        <w:t xml:space="preserve">Jan 2025 - Feb 2025</w:t>
       </w:r>
       <w:r>
         <w:br/>
@@ -763,7 +769,112 @@
           <w:bCs/>
           <w:b/>
         </w:rPr>
-        <w:t xml:space="preserve">2024</w:t>
+        <w:t xml:space="preserve">Mar 2024 - Oct 2024</w:t>
+      </w:r>
+      <w:r>
+        <w:br/>
+      </w:r>
+      <w:r>
+        <w:t xml:space="preserve">- Intensive advanced training program to develop skills in Data Analysis.</w:t>
+      </w:r>
+      <w:r>
+        <w:br/>
+      </w:r>
+      <w:r>
+        <w:t xml:space="preserve">- Development of fundamental competencies in Data Analytics.</w:t>
+      </w:r>
+      <w:r>
+        <w:br/>
+      </w:r>
+      <w:r>
+        <w:t xml:space="preserve">- Obtaining advanced knowledge in Python and SQL, focusing the learning on</w:t>
+      </w:r>
+      <w:r>
+        <w:t xml:space="preserve"> </w:t>
+      </w:r>
+      <w:r>
+        <w:rPr>
+          <w:bCs/>
+          <w:b/>
+        </w:rPr>
+        <w:t xml:space="preserve">data management and Machine Learning</w:t>
+      </w:r>
+      <w:r>
+        <w:t xml:space="preserve">.</w:t>
+      </w:r>
+      <w:r>
+        <w:br/>
+      </w:r>
+      <w:r>
+        <w:t xml:space="preserve">- Use of tools such as</w:t>
+      </w:r>
+      <w:r>
+        <w:t xml:space="preserve"> </w:t>
+      </w:r>
+      <w:r>
+        <w:rPr>
+          <w:bCs/>
+          <w:b/>
+        </w:rPr>
+        <w:t xml:space="preserve">Spyder</w:t>
+      </w:r>
+      <w:r>
+        <w:t xml:space="preserve">,</w:t>
+      </w:r>
+      <w:r>
+        <w:t xml:space="preserve"> </w:t>
+      </w:r>
+      <w:r>
+        <w:rPr>
+          <w:bCs/>
+          <w:b/>
+        </w:rPr>
+        <w:t xml:space="preserve">MySQL</w:t>
+      </w:r>
+      <w:r>
+        <w:t xml:space="preserve">,</w:t>
+      </w:r>
+      <w:r>
+        <w:t xml:space="preserve"> </w:t>
+      </w:r>
+      <w:r>
+        <w:rPr>
+          <w:bCs/>
+          <w:b/>
+        </w:rPr>
+        <w:t xml:space="preserve">Google Colaboratory</w:t>
+      </w:r>
+      <w:r>
+        <w:t xml:space="preserve">,</w:t>
+      </w:r>
+      <w:r>
+        <w:t xml:space="preserve"> </w:t>
+      </w:r>
+      <w:r>
+        <w:rPr>
+          <w:bCs/>
+          <w:b/>
+        </w:rPr>
+        <w:t xml:space="preserve">Tableau</w:t>
+      </w:r>
+      <w:r>
+        <w:t xml:space="preserve"> </w:t>
+      </w:r>
+      <w:r>
+        <w:t xml:space="preserve">and</w:t>
+      </w:r>
+      <w:r>
+        <w:t xml:space="preserve"> </w:t>
+      </w:r>
+      <w:r>
+        <w:rPr>
+          <w:bCs/>
+          <w:b/>
+        </w:rPr>
+        <w:t xml:space="preserve">Power BI</w:t>
+      </w:r>
+      <w:r>
+        <w:t xml:space="preserve">.</w:t>
       </w:r>
     </w:p>
     <w:bookmarkEnd w:id="31"/>
@@ -788,17 +899,17 @@
         <w:t xml:space="preserve">Universidad Autónoma de Madrid (UAM), Cantoblanco Campus (Madrid), Spain.</w:t>
       </w:r>
       <w:r>
-        <w:t xml:space="preserve"> </w:t>
-      </w:r>
-      <w:r>
-        <w:rPr>
-          <w:bCs/>
-          <w:b/>
-        </w:rPr>
-        <w:t xml:space="preserve">2017 – 2018</w:t>
-      </w:r>
-      <w:r>
-        <w:t xml:space="preserve"> </w:t>
+        <w:br/>
+      </w:r>
+      <w:r>
+        <w:rPr>
+          <w:bCs/>
+          <w:b/>
+        </w:rPr>
+        <w:t xml:space="preserve">Sep 2017 – Sep 2018</w:t>
+      </w:r>
+      <w:r>
+        <w:br/>
       </w:r>
       <w:r>
         <w:t xml:space="preserve">- Qualification to work as a teacher of Biology and Geology in Secondary Education (ESO), Baccalaureate, and Basic Vocational Training (FPB).</w:t>
@@ -833,7 +944,7 @@
           <w:bCs/>
           <w:b/>
         </w:rPr>
-        <w:t xml:space="preserve">2011 – 2016</w:t>
+        <w:t xml:space="preserve">Sep 2011 – Jun 2016</w:t>
       </w:r>
       <w:r>
         <w:br/>
@@ -1179,7 +1290,7 @@
         <w:t xml:space="preserve">Program by the INCYDE Foundation of the Chambers of Commerce and the Department of Training and Employment of the Paracuellos de Jarama City Council.</w:t>
       </w:r>
       <w:r>
-        <w:t xml:space="preserve"> </w:t>
+        <w:br/>
       </w:r>
       <w:r>
         <w:rPr>
@@ -1189,7 +1300,7 @@
         <w:t xml:space="preserve">2016 – 2017</w:t>
       </w:r>
       <w:r>
-        <w:t xml:space="preserve"> </w:t>
+        <w:br/>
       </w:r>
       <w:r>
         <w:t xml:space="preserve">- Develop entrepreneurial and workforce skills.</w:t>
@@ -1278,7 +1389,7 @@
         <w:t xml:space="preserve">Conducted sentiment analysis and network graph visualization to study character evolution across 5 seasons.</w:t>
       </w:r>
       <w:r>
-        <w:t xml:space="preserve"> </w:t>
+        <w:br/>
       </w:r>
       <w:r>
         <w:t xml:space="preserve">-</w:t>
@@ -1457,7 +1568,7 @@
         <w:t xml:space="preserve"> </w:t>
       </w:r>
       <w:r>
-        <w:t xml:space="preserve">Fluent (C2 - Professional working proficiency)</w:t>
+        <w:t xml:space="preserve">Fluent (C2 - Used for teaching. Professional working proficiency)</w:t>
       </w:r>
     </w:p>
     <w:p>
@@ -1479,7 +1590,7 @@
         <w:t xml:space="preserve"> </w:t>
       </w:r>
       <w:r>
-        <w:t xml:space="preserve">Intermediate (B2 - Conversational level)</w:t>
+        <w:t xml:space="preserve">Intermediate (B1 - Conversational level)</w:t>
       </w:r>
     </w:p>
     <w:p>

</xml_diff>